<commit_message>
Delete old files, update architecture diagram
</commit_message>
<xml_diff>
--- a/SC2006 Project Report.docx
+++ b/SC2006 Project Report.docx
@@ -584,7 +584,15 @@
         <w:t>.</w:t>
       </w:r>
       <w:r>
-        <w:t xml:space="preserve"> (see 2.3.3)</w:t>
+        <w:t xml:space="preserve"> (</w:t>
+      </w:r>
+      <w:proofErr w:type="gramStart"/>
+      <w:r>
+        <w:t>see</w:t>
+      </w:r>
+      <w:proofErr w:type="gramEnd"/>
+      <w:r>
+        <w:t xml:space="preserve"> 2.3.3)</w:t>
       </w:r>
     </w:p>
     <w:p>
@@ -725,7 +733,15 @@
         <w:t>and remove</w:t>
       </w:r>
       <w:r>
-        <w:t xml:space="preserve"> carparks to a Blacklist. (see 2.3.3)</w:t>
+        <w:t xml:space="preserve"> carparks to a Blacklist. (</w:t>
+      </w:r>
+      <w:proofErr w:type="gramStart"/>
+      <w:r>
+        <w:t>see</w:t>
+      </w:r>
+      <w:proofErr w:type="gramEnd"/>
+      <w:r>
+        <w:t xml:space="preserve"> 2.3.3)</w:t>
       </w:r>
     </w:p>
     <w:p>
@@ -923,8 +939,13 @@
         </w:numPr>
       </w:pPr>
       <w:r>
-        <w:t>A button to request navigation to this carpark</w:t>
+        <w:t xml:space="preserve">A button to request navigation to this </w:t>
       </w:r>
+      <w:proofErr w:type="gramStart"/>
+      <w:r>
+        <w:t>carpark</w:t>
+      </w:r>
+      <w:proofErr w:type="gramEnd"/>
     </w:p>
     <w:p>
       <w:pPr>
@@ -1011,7 +1032,15 @@
         </w:numPr>
       </w:pPr>
       <w:r>
-        <w:t xml:space="preserve"> The history database must give the last 24 hours of history of the requested carpark </w:t>
+        <w:t xml:space="preserve"> The history database must give the last 24 hours of history of the requested </w:t>
+      </w:r>
+      <w:proofErr w:type="gramStart"/>
+      <w:r>
+        <w:t>carpark</w:t>
+      </w:r>
+      <w:proofErr w:type="gramEnd"/>
+      <w:r>
+        <w:t xml:space="preserve"> </w:t>
       </w:r>
     </w:p>
     <w:p>
@@ -1023,8 +1052,13 @@
         </w:numPr>
       </w:pPr>
       <w:r>
-        <w:t>The system must show the trending hour graph of that carpark</w:t>
+        <w:t xml:space="preserve">The system must show the trending hour graph of that </w:t>
       </w:r>
+      <w:proofErr w:type="gramStart"/>
+      <w:r>
+        <w:t>carpark</w:t>
+      </w:r>
+      <w:proofErr w:type="gramEnd"/>
     </w:p>
     <w:p>
       <w:pPr>
@@ -1035,8 +1069,13 @@
         </w:numPr>
       </w:pPr>
       <w:r>
-        <w:t xml:space="preserve"> The system must show the graph of the trend of the carpark</w:t>
+        <w:t xml:space="preserve"> The system must show the graph of the trend of the </w:t>
       </w:r>
+      <w:proofErr w:type="gramStart"/>
+      <w:r>
+        <w:t>carpark</w:t>
+      </w:r>
+      <w:proofErr w:type="gramEnd"/>
     </w:p>
     <w:p/>
     <w:p>
@@ -1211,7 +1250,15 @@
     </w:p>
     <w:p>
       <w:r>
-        <w:t>Available Lots in Carpark – The current number of carpark lots that are not occupied by a parked car</w:t>
+        <w:t xml:space="preserve">Available Lots in Carpark – The current number of </w:t>
+      </w:r>
+      <w:proofErr w:type="gramStart"/>
+      <w:r>
+        <w:t>carpark</w:t>
+      </w:r>
+      <w:proofErr w:type="gramEnd"/>
+      <w:r>
+        <w:t xml:space="preserve"> lots that are not occupied by a parked car</w:t>
       </w:r>
       <w:r>
         <w:t>.</w:t>
@@ -1222,7 +1269,15 @@
         <w:t xml:space="preserve">Total Lots in Carpark – The </w:t>
       </w:r>
       <w:r>
-        <w:t xml:space="preserve">maximum number of carpark lots that a carpark </w:t>
+        <w:t xml:space="preserve">maximum number of </w:t>
+      </w:r>
+      <w:proofErr w:type="gramStart"/>
+      <w:r>
+        <w:t>carpark</w:t>
+      </w:r>
+      <w:proofErr w:type="gramEnd"/>
+      <w:r>
+        <w:t xml:space="preserve"> lots that a carpark </w:t>
       </w:r>
       <w:r>
         <w:t>accommodates.</w:t>
@@ -1236,7 +1291,15 @@
         <w:t xml:space="preserve">A collection of </w:t>
       </w:r>
       <w:r>
-        <w:t xml:space="preserve">basic information about a carpark, that is displayed in the Search Listing. This includes: </w:t>
+        <w:t xml:space="preserve">basic information about a carpark, that is displayed in the Search Listing. This </w:t>
+      </w:r>
+      <w:proofErr w:type="gramStart"/>
+      <w:r>
+        <w:t>includes:</w:t>
+      </w:r>
+      <w:proofErr w:type="gramEnd"/>
+      <w:r>
+        <w:t xml:space="preserve"> </w:t>
       </w:r>
       <w:r>
         <w:t>Carpark N</w:t>
@@ -1277,7 +1340,15 @@
         <w:t xml:space="preserve">A collection of advanced information about a carpark, that is displayed </w:t>
       </w:r>
       <w:r>
-        <w:t xml:space="preserve">when the user selects a carpark. This includes: </w:t>
+        <w:t xml:space="preserve">when the user selects a carpark. This </w:t>
+      </w:r>
+      <w:proofErr w:type="gramStart"/>
+      <w:r>
+        <w:t>includes:</w:t>
+      </w:r>
+      <w:proofErr w:type="gramEnd"/>
+      <w:r>
+        <w:t xml:space="preserve"> </w:t>
       </w:r>
       <w:r>
         <w:t>Carpark Rates,</w:t>
@@ -1533,10 +1604,10 @@
           <w:noProof/>
         </w:rPr>
         <w:drawing>
-          <wp:inline distT="0" distB="0" distL="0" distR="0" wp14:anchorId="0AD6F1EF" wp14:editId="31D5FBB4">
-            <wp:extent cx="5943600" cy="3557905"/>
-            <wp:effectExtent l="0" t="0" r="0" b="4445"/>
-            <wp:docPr id="11" name="Picture 11" descr="Diagram&#10;&#10;Description automatically generated"/>
+          <wp:inline distT="0" distB="0" distL="0" distR="0" wp14:anchorId="087A8C39" wp14:editId="2CE3F5A8">
+            <wp:extent cx="5943600" cy="3860165"/>
+            <wp:effectExtent l="0" t="0" r="0" b="6985"/>
+            <wp:docPr id="3" name="Picture 3" descr="Diagram&#10;&#10;Description automatically generated"/>
             <wp:cNvGraphicFramePr>
               <a:graphicFrameLocks xmlns:a="http://schemas.openxmlformats.org/drawingml/2006/main" noChangeAspect="1"/>
             </wp:cNvGraphicFramePr>
@@ -1544,7 +1615,7 @@
               <a:graphicData uri="http://schemas.openxmlformats.org/drawingml/2006/picture">
                 <pic:pic xmlns:pic="http://schemas.openxmlformats.org/drawingml/2006/picture">
                   <pic:nvPicPr>
-                    <pic:cNvPr id="11" name="Picture 11" descr="Diagram&#10;&#10;Description automatically generated"/>
+                    <pic:cNvPr id="3" name="Picture 3" descr="Diagram&#10;&#10;Description automatically generated"/>
                     <pic:cNvPicPr/>
                   </pic:nvPicPr>
                   <pic:blipFill>
@@ -1556,7 +1627,7 @@
                   <pic:spPr>
                     <a:xfrm>
                       <a:off x="0" y="0"/>
-                      <a:ext cx="5943600" cy="3557905"/>
+                      <a:ext cx="5943600" cy="3860165"/>
                     </a:xfrm>
                     <a:prstGeom prst="rect">
                       <a:avLst/>
@@ -1567,9 +1638,6 @@
             </a:graphic>
           </wp:inline>
         </w:drawing>
-      </w:r>
-      <w:r>
-        <w:t xml:space="preserve"> </w:t>
       </w:r>
     </w:p>
     <w:p>
@@ -1894,7 +1962,15 @@
               </w:numPr>
             </w:pPr>
             <w:r>
-              <w:t>User is able to view a list of nearby carparks</w:t>
+              <w:t xml:space="preserve">User </w:t>
+            </w:r>
+            <w:proofErr w:type="gramStart"/>
+            <w:r>
+              <w:t>is able to</w:t>
+            </w:r>
+            <w:proofErr w:type="gramEnd"/>
+            <w:r>
+              <w:t xml:space="preserve"> view a list of nearby carparks</w:t>
             </w:r>
           </w:p>
         </w:tc>
@@ -1970,8 +2046,13 @@
               </w:numPr>
             </w:pPr>
             <w:r>
-              <w:t>User enters search query into search bar</w:t>
-            </w:r>
+              <w:t xml:space="preserve">User enters search query into search </w:t>
+            </w:r>
+            <w:proofErr w:type="gramStart"/>
+            <w:r>
+              <w:t>bar</w:t>
+            </w:r>
+            <w:proofErr w:type="gramEnd"/>
           </w:p>
           <w:p>
             <w:pPr>
@@ -2009,11 +2090,16 @@
               <w:t xml:space="preserve"> (or other preset value)</w:t>
             </w:r>
             <w:r>
-              <w:t xml:space="preserve"> nearest carparks to the queried locatio</w:t>
+              <w:t xml:space="preserve"> nearest carparks to the queried </w:t>
+            </w:r>
+            <w:proofErr w:type="gramStart"/>
+            <w:r>
+              <w:t>locatio</w:t>
             </w:r>
             <w:r>
               <w:t>n</w:t>
             </w:r>
+            <w:proofErr w:type="gramEnd"/>
           </w:p>
           <w:p>
             <w:pPr>
@@ -2201,8 +2287,13 @@
               <w:t>:</w:t>
             </w:r>
             <w:r>
-              <w:t xml:space="preserve"> Current location cannot be determined</w:t>
-            </w:r>
+              <w:t xml:space="preserve"> Current location cannot be </w:t>
+            </w:r>
+            <w:proofErr w:type="gramStart"/>
+            <w:r>
+              <w:t>determined</w:t>
+            </w:r>
+            <w:proofErr w:type="gramEnd"/>
           </w:p>
           <w:p>
             <w:pPr>
@@ -2216,7 +2307,15 @@
               <w:t>System displays error message “Cannot find current location</w:t>
             </w:r>
             <w:r>
-              <w:t>, please allow and turn on GPS”</w:t>
+              <w:t xml:space="preserve">, please allow and turn on </w:t>
+            </w:r>
+            <w:proofErr w:type="gramStart"/>
+            <w:r>
+              <w:t>GPS</w:t>
+            </w:r>
+            <w:proofErr w:type="gramEnd"/>
+            <w:r>
+              <w:t>”</w:t>
             </w:r>
           </w:p>
           <w:p>
@@ -2224,8 +2323,13 @@
               <w:t xml:space="preserve">EX-AF-S2: Internet connection </w:t>
             </w:r>
             <w:r>
-              <w:t>gets cut off</w:t>
-            </w:r>
+              <w:t xml:space="preserve">gets cut </w:t>
+            </w:r>
+            <w:proofErr w:type="gramStart"/>
+            <w:r>
+              <w:t>off</w:t>
+            </w:r>
+            <w:proofErr w:type="gramEnd"/>
           </w:p>
           <w:p>
             <w:pPr>
@@ -2862,7 +2966,15 @@
               <w:t>at least 1</w:t>
             </w:r>
             <w:r>
-              <w:t xml:space="preserve"> carpark not returned by Use Case #4 “Check And/Or Update Data”</w:t>
+              <w:t xml:space="preserve"> carpark not returned by Use Case #4 “Check And/Or Update </w:t>
+            </w:r>
+            <w:proofErr w:type="gramStart"/>
+            <w:r>
+              <w:t>Data</w:t>
+            </w:r>
+            <w:proofErr w:type="gramEnd"/>
+            <w:r>
+              <w:t>”</w:t>
             </w:r>
           </w:p>
           <w:p>
@@ -3459,7 +3571,15 @@
           </w:tcPr>
           <w:p>
             <w:r>
-              <w:t>EX-2: Advanced data of at least 1 carpark not returned by Use Case #4 “Check And/Or Update Data”</w:t>
+              <w:t xml:space="preserve">EX-2: Advanced data of at least 1 carpark not returned by Use Case #4 “Check And/Or Update </w:t>
+            </w:r>
+            <w:proofErr w:type="gramStart"/>
+            <w:r>
+              <w:t>Data</w:t>
+            </w:r>
+            <w:proofErr w:type="gramEnd"/>
+            <w:r>
+              <w:t>”</w:t>
             </w:r>
           </w:p>
           <w:p>
@@ -4115,10 +4235,18 @@
               <w:t xml:space="preserve"> “</w:t>
             </w:r>
             <w:r>
-              <w:t>Combine Dat</w:t>
-            </w:r>
-            <w:r>
-              <w:t>a”</w:t>
+              <w:t xml:space="preserve">Combine </w:t>
+            </w:r>
+            <w:proofErr w:type="gramStart"/>
+            <w:r>
+              <w:t>Dat</w:t>
+            </w:r>
+            <w:r>
+              <w:t>a</w:t>
+            </w:r>
+            <w:proofErr w:type="gramEnd"/>
+            <w:r>
+              <w:t>”</w:t>
             </w:r>
           </w:p>
           <w:p>
@@ -4136,8 +4264,13 @@
               <w:t>Caution, carpark d</w:t>
             </w:r>
             <w:r>
-              <w:t>ata is not up-to-date</w:t>
-            </w:r>
+              <w:t xml:space="preserve">ata is not </w:t>
+            </w:r>
+            <w:proofErr w:type="gramStart"/>
+            <w:r>
+              <w:t>up-to-date</w:t>
+            </w:r>
+            <w:proofErr w:type="gramEnd"/>
             <w:r>
               <w:t>”.</w:t>
             </w:r>
@@ -4160,8 +4293,13 @@
               <w:t xml:space="preserve"> data that </w:t>
             </w:r>
             <w:r>
-              <w:t>is not returned by Use Case #5 “Combine Data”</w:t>
-            </w:r>
+              <w:t xml:space="preserve">is not returned by Use Case #5 “Combine </w:t>
+            </w:r>
+            <w:proofErr w:type="gramStart"/>
+            <w:r>
+              <w:t>Data”</w:t>
+            </w:r>
+            <w:proofErr w:type="gramEnd"/>
           </w:p>
           <w:p/>
           <w:p/>
@@ -6210,12 +6348,21 @@
               </w:rPr>
               <w:t>‘</w:t>
             </w:r>
-            <w:r>
-              <w:rPr>
-                <w:rFonts w:ascii="Calibri" w:eastAsia="Times New Roman" w:hAnsi="Calibri" w:cs="Calibri"/>
-                <w:lang w:eastAsia="en-SG"/>
-              </w:rPr>
-              <w:t>decode URA data</w:t>
+            <w:proofErr w:type="gramStart"/>
+            <w:r>
+              <w:rPr>
+                <w:rFonts w:ascii="Calibri" w:eastAsia="Times New Roman" w:hAnsi="Calibri" w:cs="Calibri"/>
+                <w:lang w:eastAsia="en-SG"/>
+              </w:rPr>
+              <w:t>decode</w:t>
+            </w:r>
+            <w:proofErr w:type="gramEnd"/>
+            <w:r>
+              <w:rPr>
+                <w:rFonts w:ascii="Calibri" w:eastAsia="Times New Roman" w:hAnsi="Calibri" w:cs="Calibri"/>
+                <w:lang w:eastAsia="en-SG"/>
+              </w:rPr>
+              <w:t xml:space="preserve"> URA data</w:t>
             </w:r>
             <w:r>
               <w:rPr>
@@ -6264,7 +6411,23 @@
                 <w:rFonts w:ascii="Calibri" w:eastAsia="Times New Roman" w:hAnsi="Calibri" w:cs="Calibri"/>
                 <w:lang w:eastAsia="en-SG"/>
               </w:rPr>
-              <w:t>‘decode URA</w:t>
+              <w:t>‘</w:t>
+            </w:r>
+            <w:proofErr w:type="gramStart"/>
+            <w:r>
+              <w:rPr>
+                <w:rFonts w:ascii="Calibri" w:eastAsia="Times New Roman" w:hAnsi="Calibri" w:cs="Calibri"/>
+                <w:lang w:eastAsia="en-SG"/>
+              </w:rPr>
+              <w:t>decode</w:t>
+            </w:r>
+            <w:proofErr w:type="gramEnd"/>
+            <w:r>
+              <w:rPr>
+                <w:rFonts w:ascii="Calibri" w:eastAsia="Times New Roman" w:hAnsi="Calibri" w:cs="Calibri"/>
+                <w:lang w:eastAsia="en-SG"/>
+              </w:rPr>
+              <w:t xml:space="preserve"> URA</w:t>
             </w:r>
             <w:r>
               <w:rPr>
@@ -6299,7 +6462,23 @@
                 <w:rFonts w:ascii="Calibri" w:eastAsia="Times New Roman" w:hAnsi="Calibri" w:cs="Calibri"/>
                 <w:lang w:eastAsia="en-SG"/>
               </w:rPr>
-              <w:t>‘decode URA</w:t>
+              <w:t>‘</w:t>
+            </w:r>
+            <w:proofErr w:type="gramStart"/>
+            <w:r>
+              <w:rPr>
+                <w:rFonts w:ascii="Calibri" w:eastAsia="Times New Roman" w:hAnsi="Calibri" w:cs="Calibri"/>
+                <w:lang w:eastAsia="en-SG"/>
+              </w:rPr>
+              <w:t>decode</w:t>
+            </w:r>
+            <w:proofErr w:type="gramEnd"/>
+            <w:r>
+              <w:rPr>
+                <w:rFonts w:ascii="Calibri" w:eastAsia="Times New Roman" w:hAnsi="Calibri" w:cs="Calibri"/>
+                <w:lang w:eastAsia="en-SG"/>
+              </w:rPr>
+              <w:t xml:space="preserve"> URA</w:t>
             </w:r>
             <w:r>
               <w:rPr>
@@ -8375,7 +8554,23 @@
                 <w:rFonts w:ascii="Calibri" w:eastAsia="Times New Roman" w:hAnsi="Calibri" w:cs="Calibri"/>
                 <w:lang w:eastAsia="en-SG"/>
               </w:rPr>
-              <w:t>‘decode LTA</w:t>
+              <w:t>‘</w:t>
+            </w:r>
+            <w:proofErr w:type="gramStart"/>
+            <w:r>
+              <w:rPr>
+                <w:rFonts w:ascii="Calibri" w:eastAsia="Times New Roman" w:hAnsi="Calibri" w:cs="Calibri"/>
+                <w:lang w:eastAsia="en-SG"/>
+              </w:rPr>
+              <w:t>decode</w:t>
+            </w:r>
+            <w:proofErr w:type="gramEnd"/>
+            <w:r>
+              <w:rPr>
+                <w:rFonts w:ascii="Calibri" w:eastAsia="Times New Roman" w:hAnsi="Calibri" w:cs="Calibri"/>
+                <w:lang w:eastAsia="en-SG"/>
+              </w:rPr>
+              <w:t xml:space="preserve"> LTA</w:t>
             </w:r>
             <w:r>
               <w:rPr>
@@ -8438,7 +8633,23 @@
                 <w:rFonts w:ascii="Calibri" w:eastAsia="Times New Roman" w:hAnsi="Calibri" w:cs="Calibri"/>
                 <w:lang w:eastAsia="en-SG"/>
               </w:rPr>
-              <w:t>‘decode LTA</w:t>
+              <w:t>‘</w:t>
+            </w:r>
+            <w:proofErr w:type="gramStart"/>
+            <w:r>
+              <w:rPr>
+                <w:rFonts w:ascii="Calibri" w:eastAsia="Times New Roman" w:hAnsi="Calibri" w:cs="Calibri"/>
+                <w:lang w:eastAsia="en-SG"/>
+              </w:rPr>
+              <w:t>decode</w:t>
+            </w:r>
+            <w:proofErr w:type="gramEnd"/>
+            <w:r>
+              <w:rPr>
+                <w:rFonts w:ascii="Calibri" w:eastAsia="Times New Roman" w:hAnsi="Calibri" w:cs="Calibri"/>
+                <w:lang w:eastAsia="en-SG"/>
+              </w:rPr>
+              <w:t xml:space="preserve"> LTA</w:t>
             </w:r>
             <w:r>
               <w:rPr>
@@ -8473,7 +8684,23 @@
                 <w:rFonts w:ascii="Calibri" w:eastAsia="Times New Roman" w:hAnsi="Calibri" w:cs="Calibri"/>
                 <w:lang w:eastAsia="en-SG"/>
               </w:rPr>
-              <w:t>‘decode LTA</w:t>
+              <w:t>‘</w:t>
+            </w:r>
+            <w:proofErr w:type="gramStart"/>
+            <w:r>
+              <w:rPr>
+                <w:rFonts w:ascii="Calibri" w:eastAsia="Times New Roman" w:hAnsi="Calibri" w:cs="Calibri"/>
+                <w:lang w:eastAsia="en-SG"/>
+              </w:rPr>
+              <w:t>decode</w:t>
+            </w:r>
+            <w:proofErr w:type="gramEnd"/>
+            <w:r>
+              <w:rPr>
+                <w:rFonts w:ascii="Calibri" w:eastAsia="Times New Roman" w:hAnsi="Calibri" w:cs="Calibri"/>
+                <w:lang w:eastAsia="en-SG"/>
+              </w:rPr>
+              <w:t xml:space="preserve"> LTA</w:t>
             </w:r>
             <w:r>
               <w:rPr>
@@ -10542,7 +10769,23 @@
                 <w:rFonts w:ascii="Calibri" w:eastAsia="Times New Roman" w:hAnsi="Calibri" w:cs="Calibri"/>
                 <w:lang w:eastAsia="en-SG"/>
               </w:rPr>
-              <w:t>‘decode GOV</w:t>
+              <w:t>‘</w:t>
+            </w:r>
+            <w:proofErr w:type="gramStart"/>
+            <w:r>
+              <w:rPr>
+                <w:rFonts w:ascii="Calibri" w:eastAsia="Times New Roman" w:hAnsi="Calibri" w:cs="Calibri"/>
+                <w:lang w:eastAsia="en-SG"/>
+              </w:rPr>
+              <w:t>decode</w:t>
+            </w:r>
+            <w:proofErr w:type="gramEnd"/>
+            <w:r>
+              <w:rPr>
+                <w:rFonts w:ascii="Calibri" w:eastAsia="Times New Roman" w:hAnsi="Calibri" w:cs="Calibri"/>
+                <w:lang w:eastAsia="en-SG"/>
+              </w:rPr>
+              <w:t xml:space="preserve"> GOV</w:t>
             </w:r>
             <w:r>
               <w:rPr>
@@ -10605,7 +10848,23 @@
                 <w:rFonts w:ascii="Calibri" w:eastAsia="Times New Roman" w:hAnsi="Calibri" w:cs="Calibri"/>
                 <w:lang w:eastAsia="en-SG"/>
               </w:rPr>
-              <w:t>‘decode GOV</w:t>
+              <w:t>‘</w:t>
+            </w:r>
+            <w:proofErr w:type="gramStart"/>
+            <w:r>
+              <w:rPr>
+                <w:rFonts w:ascii="Calibri" w:eastAsia="Times New Roman" w:hAnsi="Calibri" w:cs="Calibri"/>
+                <w:lang w:eastAsia="en-SG"/>
+              </w:rPr>
+              <w:t>decode</w:t>
+            </w:r>
+            <w:proofErr w:type="gramEnd"/>
+            <w:r>
+              <w:rPr>
+                <w:rFonts w:ascii="Calibri" w:eastAsia="Times New Roman" w:hAnsi="Calibri" w:cs="Calibri"/>
+                <w:lang w:eastAsia="en-SG"/>
+              </w:rPr>
+              <w:t xml:space="preserve"> GOV</w:t>
             </w:r>
             <w:r>
               <w:rPr>
@@ -10640,7 +10899,23 @@
                 <w:rFonts w:ascii="Calibri" w:eastAsia="Times New Roman" w:hAnsi="Calibri" w:cs="Calibri"/>
                 <w:lang w:eastAsia="en-SG"/>
               </w:rPr>
-              <w:t>‘decode GOV</w:t>
+              <w:t>‘</w:t>
+            </w:r>
+            <w:proofErr w:type="gramStart"/>
+            <w:r>
+              <w:rPr>
+                <w:rFonts w:ascii="Calibri" w:eastAsia="Times New Roman" w:hAnsi="Calibri" w:cs="Calibri"/>
+                <w:lang w:eastAsia="en-SG"/>
+              </w:rPr>
+              <w:t>decode</w:t>
+            </w:r>
+            <w:proofErr w:type="gramEnd"/>
+            <w:r>
+              <w:rPr>
+                <w:rFonts w:ascii="Calibri" w:eastAsia="Times New Roman" w:hAnsi="Calibri" w:cs="Calibri"/>
+                <w:lang w:eastAsia="en-SG"/>
+              </w:rPr>
+              <w:t xml:space="preserve"> GOV</w:t>
             </w:r>
             <w:r>
               <w:rPr>
@@ -12709,7 +12984,23 @@
                 <w:rFonts w:ascii="Calibri" w:eastAsia="Times New Roman" w:hAnsi="Calibri" w:cs="Calibri"/>
                 <w:lang w:eastAsia="en-SG"/>
               </w:rPr>
-              <w:t>‘decode HDB</w:t>
+              <w:t>‘</w:t>
+            </w:r>
+            <w:proofErr w:type="gramStart"/>
+            <w:r>
+              <w:rPr>
+                <w:rFonts w:ascii="Calibri" w:eastAsia="Times New Roman" w:hAnsi="Calibri" w:cs="Calibri"/>
+                <w:lang w:eastAsia="en-SG"/>
+              </w:rPr>
+              <w:t>decode</w:t>
+            </w:r>
+            <w:proofErr w:type="gramEnd"/>
+            <w:r>
+              <w:rPr>
+                <w:rFonts w:ascii="Calibri" w:eastAsia="Times New Roman" w:hAnsi="Calibri" w:cs="Calibri"/>
+                <w:lang w:eastAsia="en-SG"/>
+              </w:rPr>
+              <w:t xml:space="preserve"> HDB</w:t>
             </w:r>
             <w:r>
               <w:rPr>
@@ -12772,7 +13063,23 @@
                 <w:rFonts w:ascii="Calibri" w:eastAsia="Times New Roman" w:hAnsi="Calibri" w:cs="Calibri"/>
                 <w:lang w:eastAsia="en-SG"/>
               </w:rPr>
-              <w:t>‘decode HDB</w:t>
+              <w:t>‘</w:t>
+            </w:r>
+            <w:proofErr w:type="gramStart"/>
+            <w:r>
+              <w:rPr>
+                <w:rFonts w:ascii="Calibri" w:eastAsia="Times New Roman" w:hAnsi="Calibri" w:cs="Calibri"/>
+                <w:lang w:eastAsia="en-SG"/>
+              </w:rPr>
+              <w:t>decode</w:t>
+            </w:r>
+            <w:proofErr w:type="gramEnd"/>
+            <w:r>
+              <w:rPr>
+                <w:rFonts w:ascii="Calibri" w:eastAsia="Times New Roman" w:hAnsi="Calibri" w:cs="Calibri"/>
+                <w:lang w:eastAsia="en-SG"/>
+              </w:rPr>
+              <w:t xml:space="preserve"> HDB</w:t>
             </w:r>
             <w:r>
               <w:rPr>
@@ -12807,7 +13114,23 @@
                 <w:rFonts w:ascii="Calibri" w:eastAsia="Times New Roman" w:hAnsi="Calibri" w:cs="Calibri"/>
                 <w:lang w:eastAsia="en-SG"/>
               </w:rPr>
-              <w:t>‘decode HDB</w:t>
+              <w:t>‘</w:t>
+            </w:r>
+            <w:proofErr w:type="gramStart"/>
+            <w:r>
+              <w:rPr>
+                <w:rFonts w:ascii="Calibri" w:eastAsia="Times New Roman" w:hAnsi="Calibri" w:cs="Calibri"/>
+                <w:lang w:eastAsia="en-SG"/>
+              </w:rPr>
+              <w:t>decode</w:t>
+            </w:r>
+            <w:proofErr w:type="gramEnd"/>
+            <w:r>
+              <w:rPr>
+                <w:rFonts w:ascii="Calibri" w:eastAsia="Times New Roman" w:hAnsi="Calibri" w:cs="Calibri"/>
+                <w:lang w:eastAsia="en-SG"/>
+              </w:rPr>
+              <w:t xml:space="preserve"> HDB</w:t>
             </w:r>
             <w:r>
               <w:rPr>
@@ -13929,8 +14252,13 @@
               </w:numPr>
             </w:pPr>
             <w:r>
-              <w:t>User clicks on a specific carpark from the main menu</w:t>
-            </w:r>
+              <w:t xml:space="preserve">User clicks on a specific carpark from the main </w:t>
+            </w:r>
+            <w:proofErr w:type="gramStart"/>
+            <w:r>
+              <w:t>menu</w:t>
+            </w:r>
+            <w:proofErr w:type="gramEnd"/>
           </w:p>
           <w:p>
             <w:pPr>
@@ -13941,8 +14269,13 @@
               </w:numPr>
             </w:pPr>
             <w:r>
-              <w:t>System retrieves the necessary data from the database</w:t>
-            </w:r>
+              <w:t xml:space="preserve">System retrieves the necessary data from the </w:t>
+            </w:r>
+            <w:proofErr w:type="gramStart"/>
+            <w:r>
+              <w:t>database</w:t>
+            </w:r>
+            <w:proofErr w:type="gramEnd"/>
           </w:p>
           <w:p>
             <w:pPr>
@@ -14020,8 +14353,13 @@
           </w:tcPr>
           <w:p>
             <w:r>
-              <w:t>EX-1: API does not return graph of the queried carpark</w:t>
-            </w:r>
+              <w:t xml:space="preserve">EX-1: API does not return graph of the queried </w:t>
+            </w:r>
+            <w:proofErr w:type="gramStart"/>
+            <w:r>
+              <w:t>carpark</w:t>
+            </w:r>
+            <w:proofErr w:type="gramEnd"/>
           </w:p>
           <w:p>
             <w:pPr>
@@ -14049,8 +14387,13 @@
           </w:p>
           <w:p>
             <w:r>
-              <w:t>EX-AF-S2: Internet connection gets cut off</w:t>
-            </w:r>
+              <w:t xml:space="preserve">EX-AF-S2: Internet connection gets cut </w:t>
+            </w:r>
+            <w:proofErr w:type="gramStart"/>
+            <w:r>
+              <w:t>off</w:t>
+            </w:r>
+            <w:proofErr w:type="gramEnd"/>
           </w:p>
           <w:p>
             <w:pPr>
@@ -14161,8 +14504,13 @@
               </w:numPr>
             </w:pPr>
             <w:r>
-              <w:t>The information is retrieved successfully from the database</w:t>
-            </w:r>
+              <w:t xml:space="preserve">The information is retrieved successfully from the </w:t>
+            </w:r>
+            <w:proofErr w:type="gramStart"/>
+            <w:r>
+              <w:t>database</w:t>
+            </w:r>
+            <w:proofErr w:type="gramEnd"/>
           </w:p>
           <w:p>
             <w:pPr>
@@ -14507,8 +14855,13 @@
               </w:numPr>
             </w:pPr>
             <w:r>
-              <w:t>Server must be running</w:t>
-            </w:r>
+              <w:t xml:space="preserve">Server must be </w:t>
+            </w:r>
+            <w:proofErr w:type="gramStart"/>
+            <w:r>
+              <w:t>running</w:t>
+            </w:r>
+            <w:proofErr w:type="gramEnd"/>
           </w:p>
           <w:p>
             <w:pPr>
@@ -14650,8 +15003,13 @@
               </w:numPr>
             </w:pPr>
             <w:r>
-              <w:t>API returns Basic availability of all the carparks</w:t>
-            </w:r>
+              <w:t xml:space="preserve">API returns Basic availability of all the </w:t>
+            </w:r>
+            <w:proofErr w:type="gramStart"/>
+            <w:r>
+              <w:t>carparks</w:t>
+            </w:r>
+            <w:proofErr w:type="gramEnd"/>
           </w:p>
           <w:p>
             <w:pPr>
@@ -14720,8 +15078,13 @@
               <w:spacing w:line="259" w:lineRule="auto"/>
             </w:pPr>
             <w:r>
-              <w:t>EX-1: Server is not running</w:t>
-            </w:r>
+              <w:t xml:space="preserve">EX-1: Server is not </w:t>
+            </w:r>
+            <w:proofErr w:type="gramStart"/>
+            <w:r>
+              <w:t>running</w:t>
+            </w:r>
+            <w:proofErr w:type="gramEnd"/>
           </w:p>
           <w:p>
             <w:pPr>
@@ -14821,8 +15184,13 @@
               </w:numPr>
             </w:pPr>
             <w:r>
-              <w:t>The APIs are working properly</w:t>
-            </w:r>
+              <w:t xml:space="preserve">The APIs are working </w:t>
+            </w:r>
+            <w:proofErr w:type="gramStart"/>
+            <w:r>
+              <w:t>properly</w:t>
+            </w:r>
+            <w:proofErr w:type="gramEnd"/>
           </w:p>
           <w:p>
             <w:pPr>
@@ -15313,8 +15681,13 @@
               </w:numPr>
             </w:pPr>
             <w:r>
-              <w:t>User goes to the favorite tab</w:t>
-            </w:r>
+              <w:t xml:space="preserve">User goes to the favorite </w:t>
+            </w:r>
+            <w:proofErr w:type="gramStart"/>
+            <w:r>
+              <w:t>tab</w:t>
+            </w:r>
+            <w:proofErr w:type="gramEnd"/>
           </w:p>
           <w:p>
             <w:pPr>
@@ -15324,8 +15697,13 @@
                 <w:numId w:val="158"/>
               </w:numPr>
             </w:pPr>
-            <w:r>
-              <w:t>User search the carpark to remove it from the list</w:t>
+            <w:proofErr w:type="gramStart"/>
+            <w:r>
+              <w:t>User</w:t>
+            </w:r>
+            <w:proofErr w:type="gramEnd"/>
+            <w:r>
+              <w:t xml:space="preserve"> search the carpark to remove it from the list</w:t>
             </w:r>
           </w:p>
           <w:p>
@@ -15470,8 +15848,13 @@
           </w:tcPr>
           <w:p>
             <w:r>
-              <w:t>EX-AF-S1: Internet connection gets cut off</w:t>
-            </w:r>
+              <w:t xml:space="preserve">EX-AF-S1: Internet connection gets cut </w:t>
+            </w:r>
+            <w:proofErr w:type="gramStart"/>
+            <w:r>
+              <w:t>off</w:t>
+            </w:r>
+            <w:proofErr w:type="gramEnd"/>
           </w:p>
           <w:p>
             <w:pPr>
@@ -15499,8 +15882,13 @@
           </w:p>
           <w:p>
             <w:r>
-              <w:t>EX-AF-S2: User is not logged in</w:t>
-            </w:r>
+              <w:t xml:space="preserve">EX-AF-S2: User is not logged </w:t>
+            </w:r>
+            <w:proofErr w:type="gramStart"/>
+            <w:r>
+              <w:t>in</w:t>
+            </w:r>
+            <w:proofErr w:type="gramEnd"/>
           </w:p>
           <w:p>
             <w:pPr>
@@ -15511,7 +15899,15 @@
               </w:numPr>
             </w:pPr>
             <w:r>
-              <w:t>System displays message “You are not logged in yet”</w:t>
+              <w:t xml:space="preserve">System displays message “You are not logged in </w:t>
+            </w:r>
+            <w:proofErr w:type="gramStart"/>
+            <w:r>
+              <w:t>yet</w:t>
+            </w:r>
+            <w:proofErr w:type="gramEnd"/>
+            <w:r>
+              <w:t>”</w:t>
             </w:r>
           </w:p>
           <w:p>
@@ -16096,8 +16492,13 @@
               </w:numPr>
             </w:pPr>
             <w:r>
-              <w:t>User goes to the blacklist tab</w:t>
-            </w:r>
+              <w:t xml:space="preserve">User goes to the blacklist </w:t>
+            </w:r>
+            <w:proofErr w:type="gramStart"/>
+            <w:r>
+              <w:t>tab</w:t>
+            </w:r>
+            <w:proofErr w:type="gramEnd"/>
           </w:p>
           <w:p>
             <w:pPr>
@@ -16107,8 +16508,13 @@
                 <w:numId w:val="155"/>
               </w:numPr>
             </w:pPr>
-            <w:r>
-              <w:t>User search the carpark to add/remove it from the list</w:t>
+            <w:proofErr w:type="gramStart"/>
+            <w:r>
+              <w:t>User</w:t>
+            </w:r>
+            <w:proofErr w:type="gramEnd"/>
+            <w:r>
+              <w:t xml:space="preserve"> search the carpark to add/remove it from the list</w:t>
             </w:r>
           </w:p>
           <w:p>
@@ -16252,8 +16658,13 @@
           </w:tcPr>
           <w:p>
             <w:r>
-              <w:t>EX-AF-S1: Internet connection gets cut off</w:t>
-            </w:r>
+              <w:t xml:space="preserve">EX-AF-S1: Internet connection gets cut </w:t>
+            </w:r>
+            <w:proofErr w:type="gramStart"/>
+            <w:r>
+              <w:t>off</w:t>
+            </w:r>
+            <w:proofErr w:type="gramEnd"/>
           </w:p>
           <w:p>
             <w:pPr>
@@ -16281,8 +16692,13 @@
           </w:p>
           <w:p>
             <w:r>
-              <w:t>EX-AF-S2: User is not logged in</w:t>
-            </w:r>
+              <w:t xml:space="preserve">EX-AF-S2: User is not logged </w:t>
+            </w:r>
+            <w:proofErr w:type="gramStart"/>
+            <w:r>
+              <w:t>in</w:t>
+            </w:r>
+            <w:proofErr w:type="gramEnd"/>
           </w:p>
           <w:p>
             <w:pPr>
@@ -16293,7 +16709,15 @@
               </w:numPr>
             </w:pPr>
             <w:r>
-              <w:t>System displays message “You are not logged in yet”</w:t>
+              <w:t xml:space="preserve">System displays message “You are not logged in </w:t>
+            </w:r>
+            <w:proofErr w:type="gramStart"/>
+            <w:r>
+              <w:t>yet</w:t>
+            </w:r>
+            <w:proofErr w:type="gramEnd"/>
+            <w:r>
+              <w:t>”</w:t>
             </w:r>
           </w:p>
           <w:p>
@@ -16883,8 +17307,13 @@
               <w:t xml:space="preserve">edit </w:t>
             </w:r>
             <w:r>
-              <w:t>request from the user</w:t>
-            </w:r>
+              <w:t xml:space="preserve">request from the </w:t>
+            </w:r>
+            <w:proofErr w:type="gramStart"/>
+            <w:r>
+              <w:t>user</w:t>
+            </w:r>
+            <w:proofErr w:type="gramEnd"/>
           </w:p>
           <w:p>
             <w:pPr>
@@ -16948,8 +17377,13 @@
           </w:tcPr>
           <w:p>
             <w:r>
-              <w:t>EX-AF-S1: Internet connection gets cut off</w:t>
-            </w:r>
+              <w:t xml:space="preserve">EX-AF-S1: Internet connection gets cut </w:t>
+            </w:r>
+            <w:proofErr w:type="gramStart"/>
+            <w:r>
+              <w:t>off</w:t>
+            </w:r>
+            <w:proofErr w:type="gramEnd"/>
           </w:p>
           <w:p>
             <w:pPr>
@@ -16977,8 +17411,13 @@
           </w:p>
           <w:p>
             <w:r>
-              <w:t>EX-AF-S2: User is not logged in</w:t>
-            </w:r>
+              <w:t xml:space="preserve">EX-AF-S2: User is not logged </w:t>
+            </w:r>
+            <w:proofErr w:type="gramStart"/>
+            <w:r>
+              <w:t>in</w:t>
+            </w:r>
+            <w:proofErr w:type="gramEnd"/>
           </w:p>
           <w:p>
             <w:pPr>
@@ -16989,7 +17428,15 @@
               </w:numPr>
             </w:pPr>
             <w:r>
-              <w:t>System displays message “You are not logged in yet”</w:t>
+              <w:t xml:space="preserve">System displays message “You are not logged in </w:t>
+            </w:r>
+            <w:proofErr w:type="gramStart"/>
+            <w:r>
+              <w:t>yet</w:t>
+            </w:r>
+            <w:proofErr w:type="gramEnd"/>
+            <w:r>
+              <w:t>”</w:t>
             </w:r>
           </w:p>
           <w:p>
@@ -19255,8 +19702,16 @@
               <w:rPr>
                 <w:lang w:val="en-SG"/>
               </w:rPr>
-              <w:t>System has received the address data provided by OneMap API response</w:t>
-            </w:r>
+              <w:t xml:space="preserve">System has received the address data provided by OneMap API </w:t>
+            </w:r>
+            <w:proofErr w:type="gramStart"/>
+            <w:r>
+              <w:rPr>
+                <w:lang w:val="en-SG"/>
+              </w:rPr>
+              <w:t>response</w:t>
+            </w:r>
+            <w:proofErr w:type="gramEnd"/>
           </w:p>
           <w:p>
             <w:pPr>
@@ -20719,8 +21174,16 @@
               <w:rPr>
                 <w:lang w:val="en-SG"/>
               </w:rPr>
-              <w:t>System has received the address data provided by OneMap API response</w:t>
-            </w:r>
+              <w:t xml:space="preserve">System has received the address data provided by OneMap API </w:t>
+            </w:r>
+            <w:proofErr w:type="gramStart"/>
+            <w:r>
+              <w:rPr>
+                <w:lang w:val="en-SG"/>
+              </w:rPr>
+              <w:t>response</w:t>
+            </w:r>
+            <w:proofErr w:type="gramEnd"/>
           </w:p>
           <w:p>
             <w:pPr>
@@ -27035,8 +27498,16 @@
               <w:rPr>
                 <w:lang w:val="en-SG"/>
               </w:rPr>
-              <w:t>Display message to prompt user to turn on GPS</w:t>
-            </w:r>
+              <w:t xml:space="preserve">Display message to prompt user to turn on </w:t>
+            </w:r>
+            <w:proofErr w:type="gramStart"/>
+            <w:r>
+              <w:rPr>
+                <w:lang w:val="en-SG"/>
+              </w:rPr>
+              <w:t>GPS</w:t>
+            </w:r>
+            <w:proofErr w:type="gramEnd"/>
           </w:p>
           <w:p>
             <w:pPr>
@@ -48092,6 +48563,15 @@
 </file>
 
 <file path=customXml/item2.xml><?xml version="1.0" encoding="utf-8"?>
+<?mso-contentType ?>
+<FormTemplates xmlns="http://schemas.microsoft.com/sharepoint/v3/contenttype/forms">
+  <Display>DocumentLibraryForm</Display>
+  <Edit>DocumentLibraryForm</Edit>
+  <New>DocumentLibraryForm</New>
+</FormTemplates>
+</file>
+
+<file path=customXml/item3.xml><?xml version="1.0" encoding="utf-8"?>
 <p:properties xmlns:p="http://schemas.microsoft.com/office/2006/metadata/properties" xmlns:xsi="http://www.w3.org/2001/XMLSchema-instance" xmlns:pc="http://schemas.microsoft.com/office/infopath/2007/PartnerControls">
   <documentManagement>
     <TaxCatchAll xmlns="dfa1b080-f8b3-45c1-90ef-879dead9b12b" xsi:nil="true"/>
@@ -48100,15 +48580,6 @@
     </lcf76f155ced4ddcb4097134ff3c332f>
   </documentManagement>
 </p:properties>
-</file>
-
-<file path=customXml/item3.xml><?xml version="1.0" encoding="utf-8"?>
-<?mso-contentType ?>
-<FormTemplates xmlns="http://schemas.microsoft.com/sharepoint/v3/contenttype/forms">
-  <Display>DocumentLibraryForm</Display>
-  <Edit>DocumentLibraryForm</Edit>
-  <New>DocumentLibraryForm</New>
-</FormTemplates>
 </file>
 
 <file path=customXml/itemProps1.xml><?xml version="1.0" encoding="utf-8"?>
@@ -48131,6 +48602,14 @@
 </file>
 
 <file path=customXml/itemProps2.xml><?xml version="1.0" encoding="utf-8"?>
+<ds:datastoreItem xmlns:ds="http://schemas.openxmlformats.org/officeDocument/2006/customXml" ds:itemID="{77B8135B-5AF1-428B-B74A-451E63E12537}">
+  <ds:schemaRefs>
+    <ds:schemaRef ds:uri="http://schemas.microsoft.com/sharepoint/v3/contenttype/forms"/>
+  </ds:schemaRefs>
+</ds:datastoreItem>
+</file>
+
+<file path=customXml/itemProps3.xml><?xml version="1.0" encoding="utf-8"?>
 <ds:datastoreItem xmlns:ds="http://schemas.openxmlformats.org/officeDocument/2006/customXml" ds:itemID="{DE342F56-777A-469C-86A3-69AE4E99A8B8}">
   <ds:schemaRefs>
     <ds:schemaRef ds:uri="http://schemas.microsoft.com/office/2006/metadata/properties"/>
@@ -48139,12 +48618,4 @@
     <ds:schemaRef ds:uri="5292a4fd-9e80-4328-be15-d072e7c8663a"/>
   </ds:schemaRefs>
 </ds:datastoreItem>
-</file>
-
-<file path=customXml/itemProps3.xml><?xml version="1.0" encoding="utf-8"?>
-<ds:datastoreItem xmlns:ds="http://schemas.openxmlformats.org/officeDocument/2006/customXml" ds:itemID="{77B8135B-5AF1-428B-B74A-451E63E12537}">
-  <ds:schemaRefs>
-    <ds:schemaRef ds:uri="http://schemas.microsoft.com/sharepoint/v3/contenttype/forms"/>
-  </ds:schemaRefs>
-</ds:datastoreItem>
 </file>
</xml_diff>